<commit_message>
Updated: project book (not final) project presentation
</commit_message>
<xml_diff>
--- a/final_project/Docs/AlertWatch.docx
+++ b/final_project/Docs/AlertWatch.docx
@@ -9095,7 +9095,29 @@
           <w:szCs w:val="24"/>
           <w14:ligatures w14:val="none"/>
         </w:rPr>
-        <w:t xml:space="preserve">and a hardware test image for QC process, It can be managed in Yocto using a </w:t>
+        <w:t xml:space="preserve">and a hardware test image for QC process, </w:t>
+      </w:r>
+      <w:proofErr w:type="gramStart"/>
+      <w:r>
+        <w:rPr>
+          <w:rFonts w:asciiTheme="majorBidi" w:eastAsiaTheme="minorEastAsia" w:hAnsiTheme="majorBidi" w:cstheme="majorBidi"/>
+          <w:kern w:val="0"/>
+          <w:sz w:val="24"/>
+          <w:szCs w:val="24"/>
+          <w14:ligatures w14:val="none"/>
+        </w:rPr>
+        <w:t>It</w:t>
+      </w:r>
+      <w:proofErr w:type="gramEnd"/>
+      <w:r>
+        <w:rPr>
+          <w:rFonts w:asciiTheme="majorBidi" w:eastAsiaTheme="minorEastAsia" w:hAnsiTheme="majorBidi" w:cstheme="majorBidi"/>
+          <w:kern w:val="0"/>
+          <w:sz w:val="24"/>
+          <w:szCs w:val="24"/>
+          <w14:ligatures w14:val="none"/>
+        </w:rPr>
+        <w:t xml:space="preserve"> can be managed in Yocto using a </w:t>
       </w:r>
       <w:r>
         <w:rPr>
@@ -11101,17 +11123,7 @@
           <w:szCs w:val="24"/>
           <w14:ligatures w14:val="none"/>
         </w:rPr>
-        <w:t xml:space="preserve"> or in this case </w:t>
-      </w:r>
-      <w:r>
-        <w:rPr>
-          <w:rFonts w:asciiTheme="majorBidi" w:eastAsiaTheme="minorEastAsia" w:hAnsiTheme="majorBidi" w:cstheme="majorBidi"/>
-          <w:kern w:val="0"/>
-          <w:sz w:val="24"/>
-          <w:szCs w:val="24"/>
-          <w14:ligatures w14:val="none"/>
-        </w:rPr>
-        <w:t>Ibug</w:t>
+        <w:t xml:space="preserve"> or in this case Ibug</w:t>
       </w:r>
       <w:r>
         <w:rPr>
@@ -11291,29 +11303,7 @@
             <w:szCs w:val="16"/>
             <w14:ligatures w14:val="none"/>
           </w:rPr>
-          <w:t>Deep Residual Learning f</w:t>
-        </w:r>
-        <w:r>
-          <w:rPr>
-            <w:rStyle w:val="Hyperlink"/>
-            <w:rFonts w:asciiTheme="majorBidi" w:eastAsiaTheme="minorEastAsia" w:hAnsiTheme="majorBidi" w:cstheme="majorBidi"/>
-            <w:kern w:val="0"/>
-            <w:sz w:val="16"/>
-            <w:szCs w:val="16"/>
-            <w14:ligatures w14:val="none"/>
-          </w:rPr>
-          <w:t>o</w:t>
-        </w:r>
-        <w:r>
-          <w:rPr>
-            <w:rStyle w:val="Hyperlink"/>
-            <w:rFonts w:asciiTheme="majorBidi" w:eastAsiaTheme="minorEastAsia" w:hAnsiTheme="majorBidi" w:cstheme="majorBidi"/>
-            <w:kern w:val="0"/>
-            <w:sz w:val="16"/>
-            <w:szCs w:val="16"/>
-            <w14:ligatures w14:val="none"/>
-          </w:rPr>
-          <w:t>r Image Recognition</w:t>
+          <w:t>Deep Residual Learning for Image Recognition</w:t>
         </w:r>
       </w:hyperlink>
       <w:r>
@@ -20300,17 +20290,7 @@
           <w:szCs w:val="24"/>
           <w14:ligatures w14:val="none"/>
         </w:rPr>
-        <w:t xml:space="preserve">estimate where the user is looking. </w:t>
-      </w:r>
-      <w:r>
-        <w:rPr>
-          <w:rFonts w:asciiTheme="majorBidi" w:eastAsiaTheme="minorEastAsia" w:hAnsiTheme="majorBidi" w:cstheme="majorBidi"/>
-          <w:kern w:val="0"/>
-          <w:sz w:val="24"/>
-          <w:szCs w:val="24"/>
-          <w14:ligatures w14:val="none"/>
-        </w:rPr>
-        <w:t>(stretch goal)</w:t>
+        <w:t>estimate where the user is looking. (stretch goal)</w:t>
       </w:r>
     </w:p>
     <w:p>
@@ -23852,7 +23832,27 @@
           <w:szCs w:val="24"/>
           <w14:ligatures w14:val="none"/>
         </w:rPr>
-        <w:t xml:space="preserve">in these training and validation </w:t>
+        <w:t>in th</w:t>
+      </w:r>
+      <w:r>
+        <w:rPr>
+          <w:rFonts w:asciiTheme="majorBidi" w:eastAsiaTheme="minorEastAsia" w:hAnsiTheme="majorBidi" w:cstheme="majorBidi"/>
+          <w:kern w:val="0"/>
+          <w:sz w:val="24"/>
+          <w:szCs w:val="24"/>
+          <w14:ligatures w14:val="none"/>
+        </w:rPr>
+        <w:t>is</w:t>
+      </w:r>
+      <w:r>
+        <w:rPr>
+          <w:rFonts w:asciiTheme="majorBidi" w:eastAsiaTheme="minorEastAsia" w:hAnsiTheme="majorBidi" w:cstheme="majorBidi"/>
+          <w:kern w:val="0"/>
+          <w:sz w:val="24"/>
+          <w:szCs w:val="24"/>
+          <w14:ligatures w14:val="none"/>
+        </w:rPr>
+        <w:t xml:space="preserve"> training and validation </w:t>
       </w:r>
       <w:r>
         <w:rPr>
@@ -23992,7 +23992,27 @@
           <w:szCs w:val="24"/>
           <w14:ligatures w14:val="none"/>
         </w:rPr>
-        <w:t>How Can I send video feed along with the tensors over the network?</w:t>
+        <w:t xml:space="preserve">How Can I send video feed along with the tensors over </w:t>
+      </w:r>
+      <w:r>
+        <w:rPr>
+          <w:rFonts w:asciiTheme="majorBidi" w:eastAsiaTheme="minorEastAsia" w:hAnsiTheme="majorBidi" w:cstheme="majorBidi"/>
+          <w:kern w:val="0"/>
+          <w:sz w:val="24"/>
+          <w:szCs w:val="24"/>
+          <w14:ligatures w14:val="none"/>
+        </w:rPr>
+        <w:t>Lan</w:t>
+      </w:r>
+      <w:r>
+        <w:rPr>
+          <w:rFonts w:asciiTheme="majorBidi" w:eastAsiaTheme="minorEastAsia" w:hAnsiTheme="majorBidi" w:cstheme="majorBidi"/>
+          <w:kern w:val="0"/>
+          <w:sz w:val="24"/>
+          <w:szCs w:val="24"/>
+          <w14:ligatures w14:val="none"/>
+        </w:rPr>
+        <w:t>?</w:t>
       </w:r>
     </w:p>
     <w:p>
@@ -24084,8 +24104,43 @@
           <w:szCs w:val="24"/>
           <w14:ligatures w14:val="none"/>
         </w:rPr>
-        <w:t>National Highway Traffic Safety Administration (NHTSA) - Drowsy Driving Statistics</w:t>
-      </w:r>
+        <w:t xml:space="preserve">National Highway Traffic Safety Administration (NHTSA) - </w:t>
+      </w:r>
+      <w:hyperlink r:id="rId42" w:history="1">
+        <w:r>
+          <w:rPr>
+            <w:rStyle w:val="Hyperlink"/>
+            <w:rFonts w:asciiTheme="majorBidi" w:eastAsiaTheme="minorEastAsia" w:hAnsiTheme="majorBidi" w:cstheme="majorBidi"/>
+            <w:kern w:val="0"/>
+            <w:sz w:val="24"/>
+            <w:szCs w:val="24"/>
+            <w14:ligatures w14:val="none"/>
+          </w:rPr>
+          <w:t>Drowsy Drivi</w:t>
+        </w:r>
+        <w:r>
+          <w:rPr>
+            <w:rStyle w:val="Hyperlink"/>
+            <w:rFonts w:asciiTheme="majorBidi" w:eastAsiaTheme="minorEastAsia" w:hAnsiTheme="majorBidi" w:cstheme="majorBidi"/>
+            <w:kern w:val="0"/>
+            <w:sz w:val="24"/>
+            <w:szCs w:val="24"/>
+            <w14:ligatures w14:val="none"/>
+          </w:rPr>
+          <w:t>n</w:t>
+        </w:r>
+        <w:r>
+          <w:rPr>
+            <w:rStyle w:val="Hyperlink"/>
+            <w:rFonts w:asciiTheme="majorBidi" w:eastAsiaTheme="minorEastAsia" w:hAnsiTheme="majorBidi" w:cstheme="majorBidi"/>
+            <w:kern w:val="0"/>
+            <w:sz w:val="24"/>
+            <w:szCs w:val="24"/>
+            <w14:ligatures w14:val="none"/>
+          </w:rPr>
+          <w:t>g Statistics</w:t>
+        </w:r>
+      </w:hyperlink>
     </w:p>
     <w:p>
       <w:pPr>
@@ -24102,217 +24157,462 @@
           <w14:ligatures w14:val="none"/>
         </w:rPr>
       </w:pPr>
-      <w:r>
-        <w:rPr>
-          <w:rFonts w:asciiTheme="majorBidi" w:eastAsiaTheme="minorEastAsia" w:hAnsiTheme="majorBidi" w:cstheme="majorBidi"/>
-          <w:kern w:val="0"/>
-          <w:sz w:val="24"/>
-          <w:szCs w:val="24"/>
-          <w14:ligatures w14:val="none"/>
-        </w:rPr>
-        <w:t>Toshiya Arakawa - Trends and Future Prospects of Drowsiness Detection and Estimation Technology</w:t>
-      </w:r>
-    </w:p>
-    <w:p>
-      <w:pPr>
+      <w:proofErr w:type="spellStart"/>
+      <w:r>
+        <w:rPr>
+          <w:rFonts w:asciiTheme="majorBidi" w:eastAsiaTheme="minorEastAsia" w:hAnsiTheme="majorBidi" w:cstheme="majorBidi"/>
+          <w:kern w:val="0"/>
+          <w:sz w:val="24"/>
+          <w:szCs w:val="24"/>
+          <w14:ligatures w14:val="none"/>
+        </w:rPr>
+        <w:t>Albadawi</w:t>
+      </w:r>
+      <w:proofErr w:type="spellEnd"/>
+      <w:r>
+        <w:rPr>
+          <w:rFonts w:asciiTheme="majorBidi" w:eastAsiaTheme="minorEastAsia" w:hAnsiTheme="majorBidi" w:cstheme="majorBidi"/>
+          <w:kern w:val="0"/>
+          <w:sz w:val="24"/>
+          <w:szCs w:val="24"/>
+          <w14:ligatures w14:val="none"/>
+        </w:rPr>
+        <w:t xml:space="preserve"> Y, Takruri M, </w:t>
+      </w:r>
+      <w:proofErr w:type="spellStart"/>
+      <w:r>
+        <w:rPr>
+          <w:rFonts w:asciiTheme="majorBidi" w:eastAsiaTheme="minorEastAsia" w:hAnsiTheme="majorBidi" w:cstheme="majorBidi"/>
+          <w:kern w:val="0"/>
+          <w:sz w:val="24"/>
+          <w:szCs w:val="24"/>
+          <w14:ligatures w14:val="none"/>
+        </w:rPr>
+        <w:t>Awad</w:t>
+      </w:r>
+      <w:proofErr w:type="spellEnd"/>
+      <w:r>
+        <w:rPr>
+          <w:rFonts w:asciiTheme="majorBidi" w:eastAsiaTheme="minorEastAsia" w:hAnsiTheme="majorBidi" w:cstheme="majorBidi"/>
+          <w:kern w:val="0"/>
+          <w:sz w:val="24"/>
+          <w:szCs w:val="24"/>
+          <w14:ligatures w14:val="none"/>
+        </w:rPr>
+        <w:t xml:space="preserve"> M. </w:t>
+      </w:r>
+      <w:hyperlink r:id="rId43" w:history="1">
+        <w:r>
+          <w:rPr>
+            <w:rStyle w:val="Hyperlink"/>
+            <w:rFonts w:asciiTheme="majorBidi" w:eastAsiaTheme="minorEastAsia" w:hAnsiTheme="majorBidi" w:cstheme="majorBidi"/>
+            <w:kern w:val="0"/>
+            <w:sz w:val="24"/>
+            <w:szCs w:val="24"/>
+            <w14:ligatures w14:val="none"/>
+          </w:rPr>
+          <w:t xml:space="preserve">A Review </w:t>
+        </w:r>
+        <w:r>
+          <w:rPr>
+            <w:rStyle w:val="Hyperlink"/>
+            <w:rFonts w:asciiTheme="majorBidi" w:eastAsiaTheme="minorEastAsia" w:hAnsiTheme="majorBidi" w:cstheme="majorBidi"/>
+            <w:kern w:val="0"/>
+            <w:sz w:val="24"/>
+            <w:szCs w:val="24"/>
+            <w14:ligatures w14:val="none"/>
+          </w:rPr>
+          <w:t>o</w:t>
+        </w:r>
+        <w:r>
+          <w:rPr>
+            <w:rStyle w:val="Hyperlink"/>
+            <w:rFonts w:asciiTheme="majorBidi" w:eastAsiaTheme="minorEastAsia" w:hAnsiTheme="majorBidi" w:cstheme="majorBidi"/>
+            <w:kern w:val="0"/>
+            <w:sz w:val="24"/>
+            <w:szCs w:val="24"/>
+            <w14:ligatures w14:val="none"/>
+          </w:rPr>
+          <w:t>f Recent Developments in Driver Drowsiness Detection Systems</w:t>
+        </w:r>
+      </w:hyperlink>
+    </w:p>
+    <w:p>
+      <w:pPr>
+        <w:pStyle w:val="ListParagraph"/>
         <w:numPr>
           <w:ilvl w:val="0"/>
           <w:numId w:val="18"/>
         </w:numPr>
-        <w:spacing w:line="360" w:lineRule="auto"/>
-        <w:rPr>
-          <w:rFonts w:asciiTheme="majorBidi" w:eastAsiaTheme="minorEastAsia" w:hAnsiTheme="majorBidi" w:cstheme="majorBidi"/>
-          <w:kern w:val="0"/>
-          <w:sz w:val="24"/>
-          <w:szCs w:val="24"/>
-          <w14:ligatures w14:val="none"/>
-        </w:rPr>
-      </w:pPr>
-      <w:r>
-        <w:rPr>
-          <w:rFonts w:asciiTheme="majorBidi" w:eastAsiaTheme="minorEastAsia" w:hAnsiTheme="majorBidi" w:cstheme="majorBidi"/>
-          <w:kern w:val="0"/>
-          <w:sz w:val="24"/>
-          <w:szCs w:val="24"/>
-          <w14:ligatures w14:val="none"/>
-        </w:rPr>
-        <w:t>John Doe - The Evolution of Driver Drowsiness Detection Systems: From Lane Departure Warnings to Multi-Sensor Setups</w:t>
-      </w:r>
-    </w:p>
-    <w:p>
-      <w:pPr>
+        <w:spacing w:after="0" w:line="360" w:lineRule="auto"/>
+        <w:ind w:right="446"/>
+        <w:rPr>
+          <w:rStyle w:val="Hyperlink"/>
+          <w:rFonts w:asciiTheme="majorBidi" w:hAnsiTheme="majorBidi" w:cstheme="majorBidi"/>
+          <w:color w:val="auto"/>
+          <w:sz w:val="24"/>
+          <w:szCs w:val="24"/>
+          <w:u w:val="none"/>
+        </w:rPr>
+      </w:pPr>
+      <w:r>
+        <w:rPr>
+          <w:rFonts w:asciiTheme="majorBidi" w:hAnsiTheme="majorBidi" w:cstheme="majorBidi"/>
+          <w:sz w:val="24"/>
+          <w:szCs w:val="24"/>
+        </w:rPr>
+        <w:t xml:space="preserve">Mishra G, Datz A, De Miguel Palacio A,  </w:t>
+      </w:r>
+      <w:hyperlink r:id="rId44" w:history="1">
+        <w:r>
+          <w:rPr>
+            <w:rStyle w:val="Hyperlink"/>
+            <w:rFonts w:asciiTheme="majorBidi" w:hAnsiTheme="majorBidi" w:cstheme="majorBidi"/>
+            <w:sz w:val="24"/>
+            <w:szCs w:val="24"/>
+          </w:rPr>
+          <w:t>"Facial Landmarks Detection: A Brief Chronological Survey &amp; Practical Implementation"</w:t>
+        </w:r>
+      </w:hyperlink>
+    </w:p>
+    <w:p>
+      <w:pPr>
+        <w:pStyle w:val="ListParagraph"/>
         <w:numPr>
           <w:ilvl w:val="0"/>
           <w:numId w:val="18"/>
         </w:numPr>
-        <w:spacing w:line="360" w:lineRule="auto"/>
-        <w:rPr>
-          <w:rFonts w:asciiTheme="majorBidi" w:eastAsiaTheme="minorEastAsia" w:hAnsiTheme="majorBidi" w:cstheme="majorBidi"/>
-          <w:kern w:val="0"/>
-          <w:sz w:val="24"/>
-          <w:szCs w:val="24"/>
-          <w14:ligatures w14:val="none"/>
-        </w:rPr>
-      </w:pPr>
-      <w:r>
-        <w:rPr>
-          <w:rFonts w:asciiTheme="majorBidi" w:eastAsiaTheme="minorEastAsia" w:hAnsiTheme="majorBidi" w:cstheme="majorBidi"/>
-          <w:kern w:val="0"/>
-          <w:sz w:val="24"/>
-          <w:szCs w:val="24"/>
-          <w14:ligatures w14:val="none"/>
-        </w:rPr>
-        <w:t>Jane Smith - Efficacy of Facial Recognition and Eye-Tracking Technologies in Alertness Monitoring</w:t>
-      </w:r>
-    </w:p>
-    <w:p>
-      <w:pPr>
+        <w:spacing w:after="0" w:line="360" w:lineRule="auto"/>
+        <w:ind w:right="446"/>
+        <w:rPr>
+          <w:rFonts w:asciiTheme="majorBidi" w:hAnsiTheme="majorBidi" w:cstheme="majorBidi"/>
+          <w:sz w:val="24"/>
+          <w:szCs w:val="24"/>
+        </w:rPr>
+      </w:pPr>
+      <w:r>
+        <w:rPr>
+          <w:rFonts w:asciiTheme="majorBidi" w:hAnsiTheme="majorBidi" w:cstheme="majorBidi"/>
+          <w:sz w:val="24"/>
+          <w:szCs w:val="24"/>
+        </w:rPr>
+        <w:t xml:space="preserve">Beles H, </w:t>
+      </w:r>
+      <w:proofErr w:type="spellStart"/>
+      <w:r>
+        <w:rPr>
+          <w:rFonts w:asciiTheme="majorBidi" w:hAnsiTheme="majorBidi" w:cstheme="majorBidi"/>
+          <w:sz w:val="24"/>
+          <w:szCs w:val="24"/>
+        </w:rPr>
+        <w:t>Vesselenyi</w:t>
+      </w:r>
+      <w:proofErr w:type="spellEnd"/>
+      <w:r>
+        <w:rPr>
+          <w:rFonts w:asciiTheme="majorBidi" w:hAnsiTheme="majorBidi" w:cstheme="majorBidi"/>
+          <w:sz w:val="24"/>
+          <w:szCs w:val="24"/>
+        </w:rPr>
+        <w:t xml:space="preserve"> T, Rus A, Mitran T, Bogdan </w:t>
+      </w:r>
+      <w:proofErr w:type="spellStart"/>
+      <w:r>
+        <w:rPr>
+          <w:rFonts w:asciiTheme="majorBidi" w:hAnsiTheme="majorBidi" w:cstheme="majorBidi"/>
+          <w:sz w:val="24"/>
+          <w:szCs w:val="24"/>
+        </w:rPr>
+        <w:t>Scurt</w:t>
+      </w:r>
+      <w:proofErr w:type="spellEnd"/>
+      <w:r>
+        <w:rPr>
+          <w:rFonts w:asciiTheme="majorBidi" w:hAnsiTheme="majorBidi" w:cstheme="majorBidi"/>
+          <w:sz w:val="24"/>
+          <w:szCs w:val="24"/>
+        </w:rPr>
+        <w:t xml:space="preserve"> F, Adrian </w:t>
+      </w:r>
+      <w:proofErr w:type="spellStart"/>
+      <w:r>
+        <w:rPr>
+          <w:rFonts w:asciiTheme="majorBidi" w:hAnsiTheme="majorBidi" w:cstheme="majorBidi"/>
+          <w:sz w:val="24"/>
+          <w:szCs w:val="24"/>
+        </w:rPr>
+        <w:t>Tolea</w:t>
+      </w:r>
+      <w:proofErr w:type="spellEnd"/>
+      <w:r>
+        <w:rPr>
+          <w:rFonts w:asciiTheme="majorBidi" w:hAnsiTheme="majorBidi" w:cstheme="majorBidi"/>
+          <w:sz w:val="24"/>
+          <w:szCs w:val="24"/>
+        </w:rPr>
+        <w:t xml:space="preserve"> B, </w:t>
+      </w:r>
+      <w:hyperlink r:id="rId45" w:history="1">
+        <w:r>
+          <w:rPr>
+            <w:rStyle w:val="Hyperlink"/>
+            <w:rFonts w:asciiTheme="majorBidi" w:hAnsiTheme="majorBidi" w:cstheme="majorBidi"/>
+            <w:sz w:val="24"/>
+            <w:szCs w:val="24"/>
+          </w:rPr>
+          <w:t>"Driver Drowsiness Multi-Method Detection for Vehicles with Autonomous Driving Functions"</w:t>
+        </w:r>
+      </w:hyperlink>
+    </w:p>
+    <w:p>
+      <w:pPr>
+        <w:pStyle w:val="ListParagraph"/>
         <w:numPr>
           <w:ilvl w:val="0"/>
           <w:numId w:val="18"/>
         </w:numPr>
-        <w:spacing w:line="360" w:lineRule="auto"/>
-        <w:rPr>
-          <w:rFonts w:asciiTheme="majorBidi" w:eastAsiaTheme="minorEastAsia" w:hAnsiTheme="majorBidi" w:cstheme="majorBidi"/>
-          <w:kern w:val="0"/>
-          <w:sz w:val="24"/>
-          <w:szCs w:val="24"/>
-          <w14:ligatures w14:val="none"/>
-        </w:rPr>
-      </w:pPr>
-      <w:r>
-        <w:rPr>
-          <w:rFonts w:asciiTheme="majorBidi" w:eastAsiaTheme="minorEastAsia" w:hAnsiTheme="majorBidi" w:cstheme="majorBidi"/>
-          <w:kern w:val="0"/>
-          <w:sz w:val="24"/>
-          <w:szCs w:val="24"/>
-          <w14:ligatures w14:val="none"/>
-        </w:rPr>
-        <w:t>Michael Awais - Enhancing Fatigue Detection Accuracy through Multi-Modal Data Integration</w:t>
-      </w:r>
-    </w:p>
-    <w:p>
-      <w:pPr>
+        <w:spacing w:after="0" w:line="360" w:lineRule="auto"/>
+        <w:ind w:right="446"/>
+        <w:rPr>
+          <w:rFonts w:asciiTheme="majorBidi" w:hAnsiTheme="majorBidi" w:cstheme="majorBidi"/>
+          <w:sz w:val="24"/>
+          <w:szCs w:val="24"/>
+        </w:rPr>
+      </w:pPr>
+      <w:r>
+        <w:rPr>
+          <w:rFonts w:asciiTheme="majorBidi" w:hAnsiTheme="majorBidi" w:cstheme="majorBidi"/>
+          <w:sz w:val="24"/>
+          <w:szCs w:val="24"/>
+        </w:rPr>
+        <w:t xml:space="preserve">Rita Antunes A, Cristina Braga A, Goncalves J, </w:t>
+      </w:r>
+      <w:hyperlink r:id="rId46" w:history="1">
+        <w:r>
+          <w:rPr>
+            <w:rStyle w:val="Hyperlink"/>
+            <w:rFonts w:asciiTheme="majorBidi" w:hAnsiTheme="majorBidi" w:cstheme="majorBidi"/>
+            <w:sz w:val="24"/>
+            <w:szCs w:val="24"/>
+          </w:rPr>
+          <w:t>"Drowsiness Transitions Detection Using a Wearable Device"</w:t>
+        </w:r>
+      </w:hyperlink>
+    </w:p>
+    <w:p>
+      <w:pPr>
+        <w:pStyle w:val="ListParagraph"/>
         <w:numPr>
           <w:ilvl w:val="0"/>
           <w:numId w:val="18"/>
         </w:numPr>
-        <w:spacing w:line="360" w:lineRule="auto"/>
-        <w:rPr>
-          <w:rFonts w:asciiTheme="majorBidi" w:eastAsiaTheme="minorEastAsia" w:hAnsiTheme="majorBidi" w:cstheme="majorBidi"/>
-          <w:kern w:val="0"/>
-          <w:sz w:val="24"/>
-          <w:szCs w:val="24"/>
-          <w14:ligatures w14:val="none"/>
-        </w:rPr>
-      </w:pPr>
-      <w:r>
-        <w:rPr>
-          <w:rFonts w:asciiTheme="majorBidi" w:eastAsiaTheme="minorEastAsia" w:hAnsiTheme="majorBidi" w:cstheme="majorBidi"/>
-          <w:kern w:val="0"/>
-          <w:sz w:val="24"/>
-          <w:szCs w:val="24"/>
-          <w14:ligatures w14:val="none"/>
-        </w:rPr>
-        <w:t>Alice Johnson - Wearable Devices for Real-Time Drowsiness Detection: Benefits and Limitations</w:t>
-      </w:r>
-    </w:p>
-    <w:p>
-      <w:pPr>
+        <w:spacing w:after="0" w:line="360" w:lineRule="auto"/>
+        <w:ind w:right="446"/>
+        <w:rPr>
+          <w:rFonts w:asciiTheme="majorBidi" w:hAnsiTheme="majorBidi" w:cstheme="majorBidi"/>
+          <w:sz w:val="24"/>
+          <w:szCs w:val="24"/>
+        </w:rPr>
+      </w:pPr>
+      <w:proofErr w:type="spellStart"/>
+      <w:r>
+        <w:rPr>
+          <w:rFonts w:asciiTheme="majorBidi" w:hAnsiTheme="majorBidi" w:cstheme="majorBidi"/>
+          <w:sz w:val="24"/>
+          <w:szCs w:val="24"/>
+        </w:rPr>
+        <w:t>Dr.Pravin</w:t>
+      </w:r>
+      <w:proofErr w:type="spellEnd"/>
+      <w:r>
+        <w:rPr>
+          <w:rFonts w:asciiTheme="majorBidi" w:hAnsiTheme="majorBidi" w:cstheme="majorBidi"/>
+          <w:sz w:val="24"/>
+          <w:szCs w:val="24"/>
+        </w:rPr>
+        <w:t xml:space="preserve"> R. Kshirsagar, Pankaj D, Yuvaraj T, C.A. Sathiya M, </w:t>
+      </w:r>
+      <w:hyperlink r:id="rId47" w:history="1">
+        <w:r>
+          <w:rPr>
+            <w:rStyle w:val="Hyperlink"/>
+            <w:rFonts w:asciiTheme="majorBidi" w:hAnsiTheme="majorBidi" w:cstheme="majorBidi"/>
+            <w:sz w:val="24"/>
+            <w:szCs w:val="24"/>
+          </w:rPr>
+          <w:t>"Fatigue detection using artificial intelligence"</w:t>
+        </w:r>
+      </w:hyperlink>
+    </w:p>
+    <w:p>
+      <w:pPr>
+        <w:pStyle w:val="ListParagraph"/>
         <w:numPr>
           <w:ilvl w:val="0"/>
           <w:numId w:val="18"/>
         </w:numPr>
-        <w:spacing w:line="360" w:lineRule="auto"/>
-        <w:rPr>
-          <w:rFonts w:asciiTheme="majorBidi" w:eastAsiaTheme="minorEastAsia" w:hAnsiTheme="majorBidi" w:cstheme="majorBidi"/>
-          <w:kern w:val="0"/>
-          <w:sz w:val="24"/>
-          <w:szCs w:val="24"/>
-          <w14:ligatures w14:val="none"/>
-        </w:rPr>
-      </w:pPr>
-      <w:r>
-        <w:rPr>
-          <w:rFonts w:asciiTheme="majorBidi" w:eastAsiaTheme="minorEastAsia" w:hAnsiTheme="majorBidi" w:cstheme="majorBidi"/>
-          <w:kern w:val="0"/>
-          <w:sz w:val="24"/>
-          <w:szCs w:val="24"/>
-          <w14:ligatures w14:val="none"/>
-        </w:rPr>
-        <w:t>Robert Brown - AI in Fatigue Detection: Real-Time Processing and Lightweight Algorithms</w:t>
-      </w:r>
-    </w:p>
-    <w:p>
-      <w:pPr>
+        <w:spacing w:after="0" w:line="360" w:lineRule="auto"/>
+        <w:ind w:right="446"/>
+        <w:rPr>
+          <w:rStyle w:val="Hyperlink"/>
+          <w:rFonts w:asciiTheme="majorBidi" w:hAnsiTheme="majorBidi" w:cstheme="majorBidi"/>
+          <w:color w:val="auto"/>
+          <w:sz w:val="24"/>
+          <w:szCs w:val="24"/>
+          <w:u w:val="none"/>
+        </w:rPr>
+      </w:pPr>
+      <w:r>
+        <w:rPr>
+          <w:rFonts w:asciiTheme="majorBidi" w:hAnsiTheme="majorBidi" w:cstheme="majorBidi"/>
+          <w:sz w:val="24"/>
+          <w:szCs w:val="24"/>
+        </w:rPr>
+        <w:t>Jieun L, Tae-</w:t>
+      </w:r>
+      <w:proofErr w:type="spellStart"/>
+      <w:r>
+        <w:rPr>
+          <w:rFonts w:asciiTheme="majorBidi" w:hAnsiTheme="majorBidi" w:cstheme="majorBidi"/>
+          <w:sz w:val="24"/>
+          <w:szCs w:val="24"/>
+        </w:rPr>
+        <w:t>yong</w:t>
+      </w:r>
+      <w:proofErr w:type="spellEnd"/>
+      <w:r>
+        <w:rPr>
+          <w:rFonts w:asciiTheme="majorBidi" w:hAnsiTheme="majorBidi" w:cstheme="majorBidi"/>
+          <w:sz w:val="24"/>
+          <w:szCs w:val="24"/>
+        </w:rPr>
+        <w:t xml:space="preserve"> K, Beak S, Moon Y, Jeong J, </w:t>
+      </w:r>
+      <w:hyperlink r:id="rId48" w:history="1">
+        <w:r>
+          <w:rPr>
+            <w:rStyle w:val="Hyperlink"/>
+            <w:rFonts w:asciiTheme="majorBidi" w:hAnsiTheme="majorBidi" w:cstheme="majorBidi"/>
+            <w:sz w:val="24"/>
+            <w:szCs w:val="24"/>
+          </w:rPr>
+          <w:t>"Real-Time Pose Estimation Based on ResNet-50 for Rapid Safety Prevention and Accident Detection for Field Workers"</w:t>
+        </w:r>
+      </w:hyperlink>
+    </w:p>
+    <w:p>
+      <w:pPr>
+        <w:pStyle w:val="ListParagraph"/>
         <w:numPr>
           <w:ilvl w:val="0"/>
           <w:numId w:val="18"/>
         </w:numPr>
-        <w:spacing w:line="360" w:lineRule="auto"/>
-        <w:rPr>
-          <w:rFonts w:asciiTheme="majorBidi" w:eastAsiaTheme="minorEastAsia" w:hAnsiTheme="majorBidi" w:cstheme="majorBidi"/>
-          <w:kern w:val="0"/>
-          <w:sz w:val="24"/>
-          <w:szCs w:val="24"/>
-          <w14:ligatures w14:val="none"/>
-        </w:rPr>
-      </w:pPr>
-      <w:r>
-        <w:rPr>
-          <w:rFonts w:asciiTheme="majorBidi" w:eastAsiaTheme="minorEastAsia" w:hAnsiTheme="majorBidi" w:cstheme="majorBidi"/>
-          <w:kern w:val="0"/>
-          <w:sz w:val="24"/>
-          <w:szCs w:val="24"/>
-          <w14:ligatures w14:val="none"/>
-        </w:rPr>
-        <w:t>Emily Davis - Digital Health Applications for Alertness Monitoring: Benefits and Ethical Considerations</w:t>
-      </w:r>
-    </w:p>
-    <w:p>
-      <w:pPr>
+        <w:spacing w:after="0" w:line="360" w:lineRule="auto"/>
+        <w:ind w:right="446"/>
+        <w:rPr>
+          <w:rStyle w:val="Hyperlink"/>
+          <w:rFonts w:asciiTheme="majorBidi" w:hAnsiTheme="majorBidi" w:cstheme="majorBidi"/>
+          <w:color w:val="auto"/>
+          <w:sz w:val="24"/>
+          <w:szCs w:val="24"/>
+          <w:u w:val="none"/>
+        </w:rPr>
+      </w:pPr>
+      <w:r>
+        <w:rPr>
+          <w:rFonts w:asciiTheme="majorBidi" w:hAnsiTheme="majorBidi" w:cstheme="majorBidi"/>
+          <w:sz w:val="24"/>
+          <w:szCs w:val="24"/>
+        </w:rPr>
+        <w:t xml:space="preserve">Kaiming H, </w:t>
+      </w:r>
+      <w:proofErr w:type="spellStart"/>
+      <w:r>
+        <w:rPr>
+          <w:rFonts w:asciiTheme="majorBidi" w:hAnsiTheme="majorBidi" w:cstheme="majorBidi"/>
+          <w:sz w:val="24"/>
+          <w:szCs w:val="24"/>
+        </w:rPr>
+        <w:t>Xiangyu</w:t>
+      </w:r>
+      <w:proofErr w:type="spellEnd"/>
+      <w:r>
+        <w:rPr>
+          <w:rFonts w:asciiTheme="majorBidi" w:hAnsiTheme="majorBidi" w:cstheme="majorBidi"/>
+          <w:sz w:val="24"/>
+          <w:szCs w:val="24"/>
+        </w:rPr>
+        <w:t xml:space="preserve"> Z, Shaoqing R, Jian S, </w:t>
+      </w:r>
+      <w:r>
+        <w:rPr>
+          <w:rStyle w:val="Hyperlink"/>
+          <w:rFonts w:asciiTheme="majorBidi" w:hAnsiTheme="majorBidi" w:cstheme="majorBidi"/>
+          <w:sz w:val="24"/>
+          <w:szCs w:val="24"/>
+        </w:rPr>
+        <w:t>"</w:t>
+      </w:r>
+      <w:hyperlink r:id="rId49" w:history="1">
+        <w:r>
+          <w:rPr>
+            <w:rStyle w:val="Hyperlink"/>
+            <w:rFonts w:asciiTheme="majorBidi" w:eastAsiaTheme="minorEastAsia" w:hAnsiTheme="majorBidi" w:cstheme="majorBidi"/>
+            <w:kern w:val="0"/>
+            <w:sz w:val="24"/>
+            <w:szCs w:val="24"/>
+            <w14:ligatures w14:val="none"/>
+          </w:rPr>
+          <w:t>Deep Residual Learning for Image Recognition</w:t>
+        </w:r>
+      </w:hyperlink>
+      <w:r>
+        <w:rPr>
+          <w:rStyle w:val="Hyperlink"/>
+          <w:rFonts w:asciiTheme="majorBidi" w:hAnsiTheme="majorBidi" w:cstheme="majorBidi"/>
+          <w:sz w:val="24"/>
+          <w:szCs w:val="24"/>
+        </w:rPr>
+        <w:t>"</w:t>
+      </w:r>
+    </w:p>
+    <w:p>
+      <w:pPr>
+        <w:pStyle w:val="ListParagraph"/>
         <w:numPr>
           <w:ilvl w:val="0"/>
           <w:numId w:val="18"/>
         </w:numPr>
-        <w:spacing w:line="360" w:lineRule="auto"/>
-        <w:rPr>
-          <w:rFonts w:asciiTheme="majorBidi" w:eastAsiaTheme="minorEastAsia" w:hAnsiTheme="majorBidi" w:cstheme="majorBidi"/>
-          <w:kern w:val="0"/>
-          <w:sz w:val="24"/>
-          <w:szCs w:val="24"/>
-          <w14:ligatures w14:val="none"/>
-        </w:rPr>
-      </w:pPr>
-      <w:r>
-        <w:rPr>
-          <w:rFonts w:asciiTheme="majorBidi" w:eastAsiaTheme="minorEastAsia" w:hAnsiTheme="majorBidi" w:cstheme="majorBidi"/>
-          <w:kern w:val="0"/>
-          <w:sz w:val="24"/>
-          <w:szCs w:val="24"/>
-          <w14:ligatures w14:val="none"/>
-        </w:rPr>
-        <w:t>Sarah Lee - Integrating Drowsiness Detection Systems into Safety and Productivity Management Frameworks</w:t>
-      </w:r>
-    </w:p>
-    <w:p>
-      <w:pPr>
-        <w:numPr>
-          <w:ilvl w:val="0"/>
-          <w:numId w:val="18"/>
-        </w:numPr>
-        <w:spacing w:line="360" w:lineRule="auto"/>
-        <w:rPr>
-          <w:rFonts w:asciiTheme="majorBidi" w:eastAsiaTheme="minorEastAsia" w:hAnsiTheme="majorBidi" w:cstheme="majorBidi"/>
-          <w:kern w:val="0"/>
-          <w:sz w:val="24"/>
-          <w:szCs w:val="24"/>
-          <w14:ligatures w14:val="none"/>
-        </w:rPr>
-      </w:pPr>
+        <w:spacing w:after="0" w:line="360" w:lineRule="auto"/>
+        <w:ind w:right="446"/>
+        <w:rPr>
+          <w:rFonts w:asciiTheme="majorBidi" w:hAnsiTheme="majorBidi" w:cstheme="majorBidi"/>
+          <w:sz w:val="24"/>
+          <w:szCs w:val="24"/>
+        </w:rPr>
+      </w:pPr>
+      <w:r>
+        <w:rPr>
+          <w:rFonts w:asciiTheme="majorBidi" w:hAnsiTheme="majorBidi" w:cstheme="majorBidi"/>
+          <w:sz w:val="24"/>
+          <w:szCs w:val="24"/>
+        </w:rPr>
+        <w:t xml:space="preserve">Erica Hersh, </w:t>
+      </w:r>
+      <w:hyperlink r:id="rId50" w:anchor="blinking-frequency" w:history="1">
+        <w:r>
+          <w:rPr>
+            <w:rStyle w:val="Hyperlink"/>
+            <w:rFonts w:asciiTheme="majorBidi" w:hAnsiTheme="majorBidi" w:cstheme="majorBidi"/>
+            <w:sz w:val="24"/>
+            <w:szCs w:val="24"/>
+          </w:rPr>
+          <w:t>How Many Times Do You Blink in a Day?"</w:t>
+        </w:r>
+      </w:hyperlink>
     </w:p>
     <w:sectPr>
-      <w:footerReference w:type="default" r:id="rId42"/>
+      <w:footerReference w:type="default" r:id="rId51"/>
       <w:pgSz w:w="12240" w:h="15840"/>
       <w:pgMar w:top="1440" w:right="1440" w:bottom="1440" w:left="1440" w:header="720" w:footer="720" w:gutter="0"/>
       <w:cols w:space="720"/>
@@ -24628,7 +24928,7 @@
         <w:sz w:val="20"/>
       </w:rPr>
     </w:lvl>
-    <w:lvl w:ilvl="3" w:tentative="1">
+    <w:lvl w:ilvl="3">
       <w:start w:val="1"/>
       <w:numFmt w:val="bullet"/>
       <w:lvlText w:val=""/>

</xml_diff>